<commit_message>
removed ESV and EDV calculations
</commit_message>
<xml_diff>
--- a/PWV-QA_Guide.docx
+++ b/PWV-QA_Guide.docx
@@ -79,15 +79,7 @@
         <w:t>MATLAB script</w:t>
       </w:r>
       <w:r>
-        <w:t xml:space="preserve"> for calculating aortic Pulse Wave Velocity (PWV) from cine 2D phase contrast (2DPC) and balanced Steady State Free Precession (bSSFP) data using the Flow-Area (QA) method [paper citations]. This tool was originally written by </w:t>
-      </w:r>
-      <w:proofErr w:type="gramStart"/>
-      <w:r>
-        <w:t>myself</w:t>
-      </w:r>
-      <w:proofErr w:type="gramEnd"/>
-      <w:r>
-        <w:t xml:space="preserve"> and Grant Roberts for use in the LIFE study as an alternative to the PWV-2DPC (time-shift) tool [Grant paper citation].  The primary difference between these methods is that the QA method calculates a local PWV using cross-sectional areas and local flow values at each </w:t>
+        <w:t xml:space="preserve"> for calculating aortic Pulse Wave Velocity (PWV) from cine 2D phase contrast (2DPC) and balanced Steady State Free Precession (bSSFP) data using the Flow-Area (QA) method [paper citations]. This tool was originally written by myself and Grant Roberts for use in the LIFE study as an alternative to the PWV-2DPC (time-shift) tool [Grant paper citation].  The primary difference between these methods is that the QA method calculates a local PWV using cross-sectional areas and local flow values at each </w:t>
       </w:r>
       <w:r>
         <w:t>region of interest (ROI)</w:t>
@@ -99,15 +91,7 @@
         <w:t>calculations,</w:t>
       </w:r>
       <w:r>
-        <w:t xml:space="preserve"> so the improved segmentation quality dramatically improves PWV results as well reducing analysis time compared to using 2DPC images alone. Additionally, this tool </w:t>
-      </w:r>
-      <w:proofErr w:type="gramStart"/>
-      <w:r>
-        <w:t>is capable of calculating</w:t>
-      </w:r>
-      <w:proofErr w:type="gramEnd"/>
-      <w:r>
-        <w:t xml:space="preserve"> certain cardiac flow parameters such as stroke volume. The general workflow is as follows: </w:t>
+        <w:t xml:space="preserve"> so the improved segmentation quality dramatically improves PWV results as well reducing analysis time compared to using 2DPC images alone. Additionally, this tool is capable of calculating certain cardiac flow parameters such as stroke volume. The general workflow is as follows: </w:t>
       </w:r>
     </w:p>
     <w:p>
@@ -119,13 +103,8 @@
         </w:numPr>
       </w:pPr>
       <w:r>
-        <w:t xml:space="preserve">Create save directory for analysis </w:t>
-      </w:r>
-      <w:proofErr w:type="gramStart"/>
-      <w:r>
-        <w:t>data</w:t>
-      </w:r>
-      <w:proofErr w:type="gramEnd"/>
+        <w:t>Create save directory for analysis data</w:t>
+      </w:r>
     </w:p>
     <w:p>
       <w:pPr>
@@ -145,13 +124,8 @@
         <w:t xml:space="preserve"> bSSFP</w:t>
       </w:r>
       <w:r>
-        <w:t xml:space="preserve"> </w:t>
-      </w:r>
-      <w:proofErr w:type="gramStart"/>
-      <w:r>
-        <w:t>images</w:t>
-      </w:r>
-      <w:proofErr w:type="gramEnd"/>
+        <w:t xml:space="preserve"> images</w:t>
+      </w:r>
     </w:p>
     <w:p>
       <w:pPr>
@@ -162,13 +136,8 @@
         </w:numPr>
       </w:pPr>
       <w:r>
-        <w:t xml:space="preserve">Perform semi-automated segmentation on the bSSFP data to find the aorta ROI(s) in each </w:t>
-      </w:r>
-      <w:proofErr w:type="gramStart"/>
-      <w:r>
-        <w:t>frame</w:t>
-      </w:r>
-      <w:proofErr w:type="gramEnd"/>
+        <w:t>Perform semi-automated segmentation on the bSSFP data to find the aorta ROI(s) in each frame</w:t>
+      </w:r>
     </w:p>
     <w:p>
       <w:pPr>
@@ -179,13 +148,8 @@
         </w:numPr>
       </w:pPr>
       <w:r>
-        <w:t xml:space="preserve">Multiple automated segmentation algorithms are available to aid in </w:t>
-      </w:r>
-      <w:proofErr w:type="gramStart"/>
-      <w:r>
-        <w:t>segmentation</w:t>
-      </w:r>
-      <w:proofErr w:type="gramEnd"/>
+        <w:t>Multiple automated segmentation algorithms are available to aid in segmentation</w:t>
+      </w:r>
     </w:p>
     <w:p>
       <w:pPr>
@@ -196,13 +160,8 @@
         </w:numPr>
       </w:pPr>
       <w:r>
-        <w:t xml:space="preserve">Manual segmentation is also </w:t>
-      </w:r>
-      <w:proofErr w:type="gramStart"/>
-      <w:r>
-        <w:t>available</w:t>
-      </w:r>
-      <w:proofErr w:type="gramEnd"/>
+        <w:t>Manual segmentation is also available</w:t>
+      </w:r>
     </w:p>
     <w:p>
       <w:pPr>
@@ -222,13 +181,8 @@
         <w:t>2DPC</w:t>
       </w:r>
       <w:r>
-        <w:t xml:space="preserve"> </w:t>
-      </w:r>
-      <w:proofErr w:type="gramStart"/>
-      <w:r>
-        <w:t>images</w:t>
-      </w:r>
-      <w:proofErr w:type="gramEnd"/>
+        <w:t xml:space="preserve"> images</w:t>
+      </w:r>
     </w:p>
     <w:p>
       <w:pPr>
@@ -260,13 +214,8 @@
         </w:numPr>
       </w:pPr>
       <w:r>
-        <w:t xml:space="preserve">Calculate </w:t>
-      </w:r>
-      <w:proofErr w:type="gramStart"/>
-      <w:r>
-        <w:t>flow</w:t>
-      </w:r>
-      <w:proofErr w:type="gramEnd"/>
+        <w:t>Calculate flow</w:t>
+      </w:r>
     </w:p>
     <w:p>
       <w:pPr>
@@ -277,13 +226,8 @@
         </w:numPr>
       </w:pPr>
       <w:r>
-        <w:t xml:space="preserve">Shift flow curves as needed to accommodate gating </w:t>
-      </w:r>
-      <w:proofErr w:type="gramStart"/>
-      <w:r>
-        <w:t>lag</w:t>
-      </w:r>
-      <w:proofErr w:type="gramEnd"/>
+        <w:t>Shift flow curves as needed to accommodate gating lag</w:t>
+      </w:r>
     </w:p>
     <w:p>
       <w:pPr>
@@ -330,13 +274,8 @@
         </w:numPr>
       </w:pPr>
       <w:r>
-        <w:t xml:space="preserve">Results are saved to an excel file in the analysis </w:t>
-      </w:r>
-      <w:proofErr w:type="gramStart"/>
-      <w:r>
-        <w:t>folder</w:t>
-      </w:r>
-      <w:proofErr w:type="gramEnd"/>
+        <w:t>Results are saved to an excel file in the analysis folder</w:t>
+      </w:r>
     </w:p>
     <w:p/>
     <w:p/>
@@ -460,13 +399,8 @@
         <w:t xml:space="preserve">. This allows MATLAB to access the tool </w:t>
       </w:r>
       <w:r>
-        <w:t xml:space="preserve">without needing to be in the same folder as </w:t>
-      </w:r>
-      <w:proofErr w:type="gramStart"/>
-      <w:r>
-        <w:t>it</w:t>
-      </w:r>
-      <w:proofErr w:type="gramEnd"/>
+        <w:t>without needing to be in the same folder as it</w:t>
+      </w:r>
     </w:p>
     <w:p>
       <w:pPr>
@@ -537,13 +471,8 @@
         </w:numPr>
       </w:pPr>
       <w:r>
-        <w:t xml:space="preserve">In the file browser on the left side of the screen, navigate to the directory containing the data you want to </w:t>
-      </w:r>
-      <w:proofErr w:type="gramStart"/>
-      <w:r>
-        <w:t>analyze</w:t>
-      </w:r>
-      <w:proofErr w:type="gramEnd"/>
+        <w:t>In the file browser on the left side of the screen, navigate to the directory containing the data you want to analyze</w:t>
+      </w:r>
     </w:p>
     <w:p>
       <w:pPr>
@@ -571,13 +500,8 @@
         <w:t xml:space="preserve"> </w:t>
       </w:r>
       <w:r>
-        <w:t xml:space="preserve">in the command </w:t>
-      </w:r>
-      <w:proofErr w:type="gramStart"/>
-      <w:r>
-        <w:t>window</w:t>
-      </w:r>
-      <w:proofErr w:type="gramEnd"/>
+        <w:t>in the command window</w:t>
+      </w:r>
     </w:p>
     <w:p>
       <w:pPr>
@@ -702,15 +626,7 @@
         <w:t>type in the number of ROIs</w:t>
       </w:r>
       <w:r>
-        <w:t xml:space="preserve"> in the image you’re analyzing. For example, if you’re analyzing a slice that contains both the ascending and descending aorta, you would type in “</w:t>
-      </w:r>
-      <w:proofErr w:type="gramStart"/>
-      <w:r>
-        <w:t>2</w:t>
-      </w:r>
-      <w:proofErr w:type="gramEnd"/>
-      <w:r>
-        <w:t>”</w:t>
+        <w:t xml:space="preserve"> in the image you’re analyzing. For example, if you’re analyzing a slice that contains both the ascending and descending aorta, you would type in “2”</w:t>
       </w:r>
     </w:p>
     <w:p>
@@ -801,21 +717,7 @@
         <w:rPr>
           <w:color w:val="00B050"/>
         </w:rPr>
-        <w:t xml:space="preserve"> currently </w:t>
-      </w:r>
-      <w:proofErr w:type="gramStart"/>
-      <w:r>
-        <w:rPr>
-          <w:color w:val="00B050"/>
-        </w:rPr>
-        <w:t>gives</w:t>
-      </w:r>
-      <w:proofErr w:type="gramEnd"/>
-      <w:r>
-        <w:rPr>
-          <w:color w:val="00B050"/>
-        </w:rPr>
-        <w:t xml:space="preserve"> the best results so choose that</w:t>
+        <w:t xml:space="preserve"> currently gives the best results so choose that</w:t>
       </w:r>
       <w:r>
         <w:t>)</w:t>
@@ -902,13 +804,8 @@
         </w:numPr>
       </w:pPr>
       <w:r>
-        <w:t xml:space="preserve">K-means clustering and then </w:t>
-      </w:r>
-      <w:proofErr w:type="gramStart"/>
-      <w:r>
-        <w:t>contouring</w:t>
-      </w:r>
-      <w:proofErr w:type="gramEnd"/>
+        <w:t>K-means clustering and then contouring</w:t>
+      </w:r>
     </w:p>
     <w:p>
       <w:pPr>
@@ -936,13 +833,8 @@
         </w:numPr>
       </w:pPr>
       <w:r>
-        <w:t xml:space="preserve">Otsu thresholding and then </w:t>
-      </w:r>
-      <w:proofErr w:type="gramStart"/>
-      <w:r>
-        <w:t>contouring</w:t>
-      </w:r>
-      <w:proofErr w:type="gramEnd"/>
+        <w:t>Otsu thresholding and then contouring</w:t>
+      </w:r>
     </w:p>
     <w:p>
       <w:pPr>
@@ -954,14 +846,9 @@
       </w:pPr>
       <w:proofErr w:type="spellStart"/>
       <w:r>
-        <w:t>circle+</w:t>
-      </w:r>
-      <w:proofErr w:type="gramStart"/>
-      <w:r>
-        <w:t>contours</w:t>
+        <w:t>circle+contours</w:t>
       </w:r>
       <w:proofErr w:type="spellEnd"/>
-      <w:proofErr w:type="gramEnd"/>
       <w:r>
         <w:t xml:space="preserve"> </w:t>
       </w:r>
@@ -975,13 +862,8 @@
         </w:numPr>
       </w:pPr>
       <w:r>
-        <w:t xml:space="preserve">Draw circles manually and then do dilation and active contours to automatically adjust the contours to the </w:t>
-      </w:r>
-      <w:proofErr w:type="gramStart"/>
-      <w:r>
-        <w:t>ROI</w:t>
-      </w:r>
-      <w:proofErr w:type="gramEnd"/>
+        <w:t>Draw circles manually and then do dilation and active contours to automatically adjust the contours to the ROI</w:t>
+      </w:r>
     </w:p>
     <w:p>
       <w:pPr>
@@ -1009,13 +891,8 @@
         </w:numPr>
       </w:pPr>
       <w:r>
-        <w:t xml:space="preserve">Hough transform to find circles in the </w:t>
-      </w:r>
-      <w:proofErr w:type="gramStart"/>
-      <w:r>
-        <w:t>image</w:t>
-      </w:r>
-      <w:proofErr w:type="gramEnd"/>
+        <w:t>Hough transform to find circles in the image</w:t>
+      </w:r>
     </w:p>
     <w:p>
       <w:pPr>
@@ -1043,13 +920,8 @@
         </w:numPr>
       </w:pPr>
       <w:r>
-        <w:t xml:space="preserve">Hough transform plus dilation and active </w:t>
-      </w:r>
-      <w:proofErr w:type="gramStart"/>
-      <w:r>
-        <w:t>contours</w:t>
-      </w:r>
-      <w:proofErr w:type="gramEnd"/>
+        <w:t>Hough transform plus dilation and active contours</w:t>
+      </w:r>
     </w:p>
     <w:p>
       <w:pPr>
@@ -1062,14 +934,9 @@
       <w:proofErr w:type="spellStart"/>
       <w:r>
         <w:lastRenderedPageBreak/>
-        <w:t>edge+hough+</w:t>
-      </w:r>
-      <w:proofErr w:type="gramStart"/>
-      <w:r>
-        <w:t>contours</w:t>
+        <w:t>edge+hough+contours</w:t>
       </w:r>
       <w:proofErr w:type="spellEnd"/>
-      <w:proofErr w:type="gramEnd"/>
     </w:p>
     <w:p>
       <w:pPr>
@@ -1080,13 +947,8 @@
         </w:numPr>
       </w:pPr>
       <w:r>
-        <w:t xml:space="preserve">Find edges in the image, then do Hough transform and dilation and active </w:t>
-      </w:r>
-      <w:proofErr w:type="gramStart"/>
-      <w:r>
-        <w:t>contours</w:t>
-      </w:r>
-      <w:proofErr w:type="gramEnd"/>
+        <w:t>Find edges in the image, then do Hough transform and dilation and active contours</w:t>
+      </w:r>
     </w:p>
     <w:p>
       <w:pPr>
@@ -1126,13 +988,8 @@
         <w:t xml:space="preserve">select the folder containing the bSSFP images </w:t>
       </w:r>
       <w:r>
-        <w:t xml:space="preserve">you want to </w:t>
-      </w:r>
-      <w:proofErr w:type="gramStart"/>
-      <w:r>
-        <w:t>segment</w:t>
-      </w:r>
-      <w:proofErr w:type="gramEnd"/>
+        <w:t>you want to segment</w:t>
+      </w:r>
     </w:p>
     <w:p>
       <w:pPr>
@@ -1237,13 +1094,8 @@
         <w:t>es</w:t>
       </w:r>
       <w:r>
-        <w:t xml:space="preserve"> to load the mask file and continue where you left </w:t>
-      </w:r>
-      <w:proofErr w:type="gramStart"/>
-      <w:r>
-        <w:t>off</w:t>
-      </w:r>
-      <w:proofErr w:type="gramEnd"/>
+        <w:t xml:space="preserve"> to load the mask file and continue where you left off</w:t>
+      </w:r>
     </w:p>
     <w:p>
       <w:pPr>
@@ -1538,15 +1390,7 @@
         </w:numPr>
       </w:pPr>
       <w:r>
-        <w:t xml:space="preserve">The red circles refer to the automatically detected circles from the circle finding algorithm. You might see </w:t>
-      </w:r>
-      <w:proofErr w:type="gramStart"/>
-      <w:r>
-        <w:t>more or less circles</w:t>
-      </w:r>
-      <w:proofErr w:type="gramEnd"/>
-      <w:r>
-        <w:t xml:space="preserve"> than the number of ROIs you are interested in; this depends a lot on the quality of the image.</w:t>
+        <w:t>The red circles refer to the automatically detected circles from the circle finding algorithm. You might see more or less circles than the number of ROIs you are interested in; this depends a lot on the quality of the image.</w:t>
       </w:r>
     </w:p>
     <w:p>
@@ -1699,15 +1543,7 @@
         </w:numPr>
       </w:pPr>
       <w:r>
-        <w:t xml:space="preserve">If you try to </w:t>
-      </w:r>
-      <w:proofErr w:type="gramStart"/>
-      <w:r>
-        <w:t>continue on</w:t>
-      </w:r>
-      <w:proofErr w:type="gramEnd"/>
-      <w:r>
-        <w:t xml:space="preserve"> to the next frame but have more or less circles than the number of ROIs you defined at the beginning, the script will warn you and bring up the frame again.</w:t>
+        <w:t>If you try to continue on to the next frame but have more or less circles than the number of ROIs you defined at the beginning, the script will warn you and bring up the frame again.</w:t>
       </w:r>
     </w:p>
     <w:p>
@@ -1720,15 +1556,7 @@
       </w:pPr>
       <w:r>
         <w:lastRenderedPageBreak/>
-        <w:t xml:space="preserve">Once an initial circle has been found, you will then manually adjust the contour to </w:t>
-      </w:r>
-      <w:proofErr w:type="gramStart"/>
-      <w:r>
-        <w:t>more accurately fit the ROI</w:t>
-      </w:r>
-      <w:proofErr w:type="gramEnd"/>
-      <w:r>
-        <w:t>. Remember, the QA method relies on accurate segmentations so try your best with these. A new image will pop up and go full screen. The circle you found early will appear over the ROI but this time it has been deformed to better match the ROI. This algorithm is not perfect so odds are you will need to do some adjustment to better match it.</w:t>
+        <w:t>Once an initial circle has been found, you will then manually adjust the contour to more accurately fit the ROI. Remember, the QA method relies on accurate segmentations so try your best with these. A new image will pop up and go full screen. The circle you found early will appear over the ROI but this time it has been deformed to better match the ROI. This algorithm is not perfect so odds are you will need to do some adjustment to better match it.</w:t>
       </w:r>
     </w:p>
     <w:p>
@@ -1807,21 +1635,7 @@
         <w:rPr>
           <w:color w:val="00B050"/>
         </w:rPr>
-        <w:t xml:space="preserve">right click on an edge of the contour to add a </w:t>
-      </w:r>
-      <w:proofErr w:type="gramStart"/>
-      <w:r>
-        <w:rPr>
-          <w:color w:val="00B050"/>
-        </w:rPr>
-        <w:t>waypoint</w:t>
-      </w:r>
-      <w:proofErr w:type="gramEnd"/>
-      <w:r>
-        <w:rPr>
-          <w:color w:val="00B050"/>
-        </w:rPr>
-        <w:t xml:space="preserve"> </w:t>
+        <w:t xml:space="preserve">right click on an edge of the contour to add a waypoint </w:t>
       </w:r>
       <w:r>
         <w:t xml:space="preserve">or </w:t>
@@ -1898,16 +1712,8 @@
         <w:rPr>
           <w:color w:val="00B050"/>
         </w:rPr>
-        <w:t xml:space="preserve">select the folder containing the 2D Phase Contrast </w:t>
-      </w:r>
-      <w:proofErr w:type="gramStart"/>
-      <w:r>
-        <w:rPr>
-          <w:color w:val="00B050"/>
-        </w:rPr>
-        <w:t>images</w:t>
-      </w:r>
-      <w:proofErr w:type="gramEnd"/>
+        <w:t>select the folder containing the 2D Phase Contrast images</w:t>
+      </w:r>
     </w:p>
     <w:p>
       <w:pPr>
@@ -1930,13 +1736,8 @@
         </w:numPr>
       </w:pPr>
       <w:r>
-        <w:t xml:space="preserve">Eventually, a new set of figures will pop </w:t>
-      </w:r>
-      <w:proofErr w:type="gramStart"/>
-      <w:r>
-        <w:t>up</w:t>
-      </w:r>
-      <w:proofErr w:type="gramEnd"/>
+        <w:t>Eventually, a new set of figures will pop up</w:t>
+      </w:r>
     </w:p>
     <w:p>
       <w:pPr>
@@ -2040,13 +1841,8 @@
         </w:numPr>
       </w:pPr>
       <w:r>
-        <w:t xml:space="preserve">Once you’re satisfied with the shift, type 1 in the Accept </w:t>
-      </w:r>
-      <w:proofErr w:type="gramStart"/>
-      <w:r>
-        <w:t>field</w:t>
-      </w:r>
-      <w:proofErr w:type="gramEnd"/>
+        <w:t>Once you’re satisfied with the shift, type 1 in the Accept field</w:t>
+      </w:r>
     </w:p>
     <w:p>
       <w:pPr>
@@ -2057,13 +1853,8 @@
         </w:numPr>
       </w:pPr>
       <w:r>
-        <w:t xml:space="preserve">Another plot of the flow curve will </w:t>
-      </w:r>
-      <w:proofErr w:type="gramStart"/>
-      <w:r>
-        <w:t>appear</w:t>
-      </w:r>
-      <w:proofErr w:type="gramEnd"/>
+        <w:t>Another plot of the flow curve will appear</w:t>
+      </w:r>
     </w:p>
     <w:p>
       <w:pPr>
@@ -2403,16 +2194,8 @@
         <w:rPr>
           <w:color w:val="00B050"/>
         </w:rPr>
-        <w:t xml:space="preserve">use your mouse cursor to draw around that </w:t>
-      </w:r>
-      <w:proofErr w:type="gramStart"/>
-      <w:r>
-        <w:rPr>
-          <w:color w:val="00B050"/>
-        </w:rPr>
-        <w:t>region</w:t>
-      </w:r>
-      <w:proofErr w:type="gramEnd"/>
+        <w:t>use your mouse cursor to draw around that region</w:t>
+      </w:r>
     </w:p>
     <w:p>
       <w:pPr>
@@ -2423,13 +2206,14 @@
         </w:numPr>
       </w:pPr>
       <w:r>
-        <w:t xml:space="preserve">If you selected to also do the cardiac output analysis, you’ll be prompted to do the same for the systole and diastole portions of the curve. Repeat the same step as </w:t>
-      </w:r>
-      <w:proofErr w:type="gramStart"/>
-      <w:r>
-        <w:t>above</w:t>
-      </w:r>
-      <w:proofErr w:type="gramEnd"/>
+        <w:t>If you selected to also do the cardiac output analysis, you’ll be prompted to do the same for the systole and diastole portions of the curve.</w:t>
+      </w:r>
+      <w:r>
+        <w:t xml:space="preserve"> The tool will calculate the integral of the region of the curve you select to determine the volume of blood flow.</w:t>
+      </w:r>
+      <w:r>
+        <w:t xml:space="preserve"> </w:t>
+      </w:r>
     </w:p>
     <w:p>
       <w:pPr>
@@ -2452,13 +2236,8 @@
         </w:numPr>
       </w:pPr>
       <w:r>
-        <w:t xml:space="preserve">Congrats! You have officially finished the QA </w:t>
-      </w:r>
-      <w:proofErr w:type="gramStart"/>
-      <w:r>
-        <w:t>analysis</w:t>
-      </w:r>
-      <w:proofErr w:type="gramEnd"/>
+        <w:t>Congrats! You have officially finished the QA analysis</w:t>
+      </w:r>
     </w:p>
     <w:p>
       <w:pPr>
@@ -2477,15 +2256,7 @@
         </w:numPr>
       </w:pPr>
       <w:r>
-        <w:t xml:space="preserve">The calculated values will be displayed in the command </w:t>
-      </w:r>
-      <w:proofErr w:type="gramStart"/>
-      <w:r>
-        <w:t>window</w:t>
-      </w:r>
-      <w:proofErr w:type="gramEnd"/>
-      <w:r>
-        <w:t xml:space="preserve"> but they are all also saved in the analysis folder you picked at the beginning. Open a file browser and navigate to wherever you chose to save the 2DPC_QA_Analysis folder.</w:t>
+        <w:t>The calculated values will be displayed in the command window but they are all also saved in the analysis folder you picked at the beginning. Open a file browser and navigate to wherever you chose to save the 2DPC_QA_Analysis folder.</w:t>
       </w:r>
     </w:p>
     <w:p>
@@ -2669,15 +2440,7 @@
         </w:numPr>
       </w:pPr>
       <w:r>
-        <w:t xml:space="preserve">The folders in the format [&lt;segmentation method&gt;_&lt;date-time&gt;] contains the analysis results. You can reanalyze a case as many times as you </w:t>
-      </w:r>
-      <w:proofErr w:type="gramStart"/>
-      <w:r>
-        <w:t>want</w:t>
-      </w:r>
-      <w:proofErr w:type="gramEnd"/>
-      <w:r>
-        <w:t xml:space="preserve"> and new folders will be generated for each. Inside each folder, you’ll find an Excel file called </w:t>
+        <w:t xml:space="preserve">The folders in the format [&lt;segmentation method&gt;_&lt;date-time&gt;] contains the analysis results. You can reanalyze a case as many times as you want and new folders will be generated for each. Inside each folder, you’ll find an Excel file called </w:t>
       </w:r>
       <w:r>
         <w:rPr>
@@ -2707,13 +2470,8 @@
         <w:t>If you want to see the flow plots or QA plots again, you can open the *.fig files and they will open in MATLAB</w:t>
       </w:r>
       <w:r>
-        <w:t xml:space="preserve"> allowing you to edit </w:t>
-      </w:r>
-      <w:proofErr w:type="gramStart"/>
-      <w:r>
-        <w:t>them</w:t>
-      </w:r>
-      <w:proofErr w:type="gramEnd"/>
+        <w:t xml:space="preserve"> allowing you to edit them</w:t>
+      </w:r>
     </w:p>
     <w:p>
       <w:pPr>

</xml_diff>